<commit_message>
Avanzamento scrittura project plan
</commit_message>
<xml_diff>
--- a/docs/SoftwareEngineeringManagement.docx
+++ b/docs/SoftwareEngineeringManagement.docx
@@ -1,6 +1,6 @@
 
 <file path=word/document.xml><?xml version="1.0" encoding="utf-8"?>
-<w:document xmlns:wpc="http://schemas.microsoft.com/office/word/2010/wordprocessingCanvas" xmlns:cx="http://schemas.microsoft.com/office/drawing/2014/chartex" xmlns:cx1="http://schemas.microsoft.com/office/drawing/2015/9/8/chartex" xmlns:cx2="http://schemas.microsoft.com/office/drawing/2015/10/21/chartex" xmlns:cx3="http://schemas.microsoft.com/office/drawing/2016/5/9/chartex" xmlns:cx4="http://schemas.microsoft.com/office/drawing/2016/5/10/chartex" xmlns:cx5="http://schemas.microsoft.com/office/drawing/2016/5/11/chartex" xmlns:cx6="http://schemas.microsoft.com/office/drawing/2016/5/12/chartex" xmlns:cx7="http://schemas.microsoft.com/office/drawing/2016/5/13/chartex" xmlns:cx8="http://schemas.microsoft.com/office/drawing/2016/5/14/chartex" xmlns:mc="http://schemas.openxmlformats.org/markup-compatibility/2006" xmlns:aink="http://schemas.microsoft.com/office/drawing/2016/ink" xmlns:am3d="http://schemas.microsoft.com/office/drawing/2017/model3d" xmlns:o="urn:schemas-microsoft-com:office:office" xmlns:oel="http://schemas.microsoft.com/office/2019/extlst" xmlns:r="http://schemas.openxmlformats.org/officeDocument/2006/relationships" xmlns:m="http://schemas.openxmlformats.org/officeDocument/2006/math" xmlns:v="urn:schemas-microsoft-com:vml" xmlns:wp14="http://schemas.microsoft.com/office/word/2010/wordprocessingDrawing" xmlns:wp="http://schemas.openxmlformats.org/drawingml/2006/wordprocessingDrawing" xmlns:w10="urn:schemas-microsoft-com:office:word" xmlns:w="http://schemas.openxmlformats.org/wordprocessingml/2006/main" xmlns:w14="http://schemas.microsoft.com/office/word/2010/wordml" xmlns:w15="http://schemas.microsoft.com/office/word/2012/wordml" xmlns:w16cex="http://schemas.microsoft.com/office/word/2018/wordml/cex" xmlns:w16cid="http://schemas.microsoft.com/office/word/2016/wordml/cid" xmlns:w16="http://schemas.microsoft.com/office/word/2018/wordml" xmlns:w16du="http://schemas.microsoft.com/office/word/2023/wordml/word16du" xmlns:w16sdtdh="http://schemas.microsoft.com/office/word/2020/wordml/sdtdatahash" xmlns:w16se="http://schemas.microsoft.com/office/word/2015/wordml/symex" xmlns:wpg="http://schemas.microsoft.com/office/word/2010/wordprocessingGroup" xmlns:wpi="http://schemas.microsoft.com/office/word/2010/wordprocessingInk" xmlns:wne="http://schemas.microsoft.com/office/word/2006/wordml" xmlns:wps="http://schemas.microsoft.com/office/word/2010/wordprocessingShape" mc:Ignorable="w14 w15 w16se w16cid w16 w16cex w16sdtdh wp14">
+<w:document xmlns:wpc="http://schemas.microsoft.com/office/word/2010/wordprocessingCanvas" xmlns:cx="http://schemas.microsoft.com/office/drawing/2014/chartex" xmlns:cx1="http://schemas.microsoft.com/office/drawing/2015/9/8/chartex" xmlns:cx2="http://schemas.microsoft.com/office/drawing/2015/10/21/chartex" xmlns:cx3="http://schemas.microsoft.com/office/drawing/2016/5/9/chartex" xmlns:cx4="http://schemas.microsoft.com/office/drawing/2016/5/10/chartex" xmlns:cx5="http://schemas.microsoft.com/office/drawing/2016/5/11/chartex" xmlns:cx6="http://schemas.microsoft.com/office/drawing/2016/5/12/chartex" xmlns:cx7="http://schemas.microsoft.com/office/drawing/2016/5/13/chartex" xmlns:cx8="http://schemas.microsoft.com/office/drawing/2016/5/14/chartex" xmlns:mc="http://schemas.openxmlformats.org/markup-compatibility/2006" xmlns:aink="http://schemas.microsoft.com/office/drawing/2016/ink" xmlns:am3d="http://schemas.microsoft.com/office/drawing/2017/model3d" xmlns:o="urn:schemas-microsoft-com:office:office" xmlns:oel="http://schemas.microsoft.com/office/2019/extlst" xmlns:r="http://schemas.openxmlformats.org/officeDocument/2006/relationships" xmlns:m="http://schemas.openxmlformats.org/officeDocument/2006/math" xmlns:v="urn:schemas-microsoft-com:vml" xmlns:wp14="http://schemas.microsoft.com/office/word/2010/wordprocessingDrawing" xmlns:wp="http://schemas.openxmlformats.org/drawingml/2006/wordprocessingDrawing" xmlns:w10="urn:schemas-microsoft-com:office:word" xmlns:w="http://schemas.openxmlformats.org/wordprocessingml/2006/main" xmlns:w14="http://schemas.microsoft.com/office/word/2010/wordml" xmlns:w15="http://schemas.microsoft.com/office/word/2012/wordml" xmlns:w16cex="http://schemas.microsoft.com/office/word/2018/wordml/cex" xmlns:w16cid="http://schemas.microsoft.com/office/word/2016/wordml/cid" xmlns:w16="http://schemas.microsoft.com/office/word/2018/wordml" xmlns:w16du="http://schemas.microsoft.com/office/word/2023/wordml/word16du" xmlns:w16sdtdh="http://schemas.microsoft.com/office/word/2020/wordml/sdtdatahash" xmlns:w16se="http://schemas.microsoft.com/office/word/2015/wordml/symex" xmlns:wpg="http://schemas.microsoft.com/office/word/2010/wordprocessingGroup" xmlns:wpi="http://schemas.microsoft.com/office/word/2010/wordprocessingInk" xmlns:wne="http://schemas.microsoft.com/office/word/2006/wordml" xmlns:wps="http://schemas.microsoft.com/office/word/2010/wordprocessingShape" mc:Ignorable="w14 w15 w16se w16cid w16 w16cex w16sdtdh w16du wp14">
   <w:body>
     <w:p>
       <w:pPr>
@@ -19,118 +19,83 @@
     </w:p>
     <w:p>
       <w:r>
-        <w:t xml:space="preserve">Durante l’anno 2024, </w:t>
+        <w:t>Durante l’anno 2024, un team di tre studenti di Ingegneria Informatica decide di sviluppare un’applicazione per la gestione di un sistema software di delivery food, data la scarsa presenza di prodotti simili e funzionali sul mercato.</w:t>
+      </w:r>
+    </w:p>
+    <w:p>
+      <w:r>
+        <w:t>L’obiettivo del progetto è di sviluppare una piattaforma che permetta all’utente, che può essere di tipo cliente, titolare di un ristorante o corriere, di effettuare ordini, ampliare le modalità di vendita o guadagnare completando consegne.</w:t>
+      </w:r>
+    </w:p>
+    <w:p>
+      <w:r>
+        <w:t>La squadra</w:t>
+      </w:r>
+      <w:r>
+        <w:t xml:space="preserve"> </w:t>
       </w:r>
       <w:proofErr w:type="gramStart"/>
       <w:r>
-        <w:t>un team</w:t>
+        <w:t>è composto</w:t>
       </w:r>
       <w:proofErr w:type="gramEnd"/>
       <w:r>
-        <w:t xml:space="preserve"> di tre studenti di Ingegneria Informatica decide di sviluppare un’applicazione per la gestione di un sistema software di delivery food, data la scarsa presenza di prodotti simili e funzionali sul mercato.</w:t>
-      </w:r>
-    </w:p>
-    <w:p>
-      <w:r>
-        <w:t>L’obiettivo del progetto è di sviluppare una piattaforma che permetta all’utente, che può essere di tipo cliente, titolare di un ristorante o corriere, di effettuare ordini, ampliare le modalità di vendita o guadagnare completando consegne.</w:t>
-      </w:r>
-    </w:p>
-    <w:p>
-      <w:r>
-        <w:t>La squadra</w:t>
-      </w:r>
+        <w:t xml:space="preserve"> da: Anes Hamza, Bonomelli Pietro e Rota Leonardo</w:t>
+      </w:r>
+    </w:p>
+    <w:p>
+      <w:r>
+        <w:t>-</w:t>
+      </w:r>
+      <w:proofErr w:type="spellStart"/>
+      <w:r>
+        <w:t>todo</w:t>
+      </w:r>
+      <w:proofErr w:type="spellEnd"/>
+      <w:r>
+        <w:t>: conclusioni-</w:t>
+      </w:r>
+    </w:p>
+    <w:p/>
+    <w:p>
+      <w:pPr>
+        <w:rPr>
+          <w:b/>
+          <w:bCs/>
+        </w:rPr>
+      </w:pPr>
+      <w:r>
+        <w:rPr>
+          <w:b/>
+          <w:bCs/>
+        </w:rPr>
+        <w:t>2. Modello di processo</w:t>
+      </w:r>
+    </w:p>
+    <w:p>
+      <w:r>
+        <w:t xml:space="preserve">Il modello del ciclo di vita scelto è stato il Rational </w:t>
+      </w:r>
+      <w:proofErr w:type="spellStart"/>
+      <w:r>
+        <w:t>Unified</w:t>
+      </w:r>
+      <w:proofErr w:type="spellEnd"/>
       <w:r>
         <w:t xml:space="preserve"> </w:t>
       </w:r>
-      <w:proofErr w:type="gramStart"/>
-      <w:r>
-        <w:t>è composto</w:t>
-      </w:r>
-      <w:proofErr w:type="gramEnd"/>
-      <w:r>
-        <w:t xml:space="preserve"> da: </w:t>
-      </w:r>
       <w:proofErr w:type="spellStart"/>
       <w:r>
-        <w:t>Anes</w:t>
+        <w:t>Process</w:t>
       </w:r>
       <w:proofErr w:type="spellEnd"/>
       <w:r>
-        <w:t xml:space="preserve"> Hamza, Bonomelli Pietro e Rota Leonardo</w:t>
-      </w:r>
-    </w:p>
-    <w:p>
-      <w:r>
-        <w:t>-</w:t>
-      </w:r>
-      <w:proofErr w:type="spellStart"/>
-      <w:r>
-        <w:t>todo</w:t>
-      </w:r>
-      <w:proofErr w:type="spellEnd"/>
-      <w:r>
-        <w:t>: conclusioni-</w:t>
-      </w:r>
-    </w:p>
-    <w:p/>
-    <w:p>
-      <w:pPr>
-        <w:rPr>
-          <w:b/>
-          <w:bCs/>
-        </w:rPr>
-      </w:pPr>
-      <w:r>
-        <w:rPr>
-          <w:b/>
-          <w:bCs/>
-        </w:rPr>
-        <w:t>2. Modello di processo</w:t>
-      </w:r>
-    </w:p>
-    <w:p>
-      <w:r>
-        <w:t xml:space="preserve">Il modello del ciclo di vita scelto è stato il </w:t>
-      </w:r>
-      <w:proofErr w:type="spellStart"/>
-      <w:r>
-        <w:t>Rational</w:t>
-      </w:r>
-      <w:proofErr w:type="spellEnd"/>
-      <w:r>
-        <w:t xml:space="preserve"> </w:t>
-      </w:r>
-      <w:proofErr w:type="spellStart"/>
-      <w:r>
-        <w:t>Unified</w:t>
-      </w:r>
-      <w:proofErr w:type="spellEnd"/>
-      <w:r>
-        <w:t xml:space="preserve"> </w:t>
-      </w:r>
-      <w:proofErr w:type="spellStart"/>
-      <w:r>
-        <w:t>Process</w:t>
-      </w:r>
-      <w:proofErr w:type="spellEnd"/>
-      <w:r>
         <w:t xml:space="preserve"> (RUP), un modello iterativo che può essere considerato come una via di mezzo tra i metodi basati su documenti e agili. Non è stato scelto un modello puramente agile per una necessità di avere una documentazione corretta e completa.</w:t>
       </w:r>
     </w:p>
     <w:p>
       <w:r>
-        <w:t xml:space="preserve">Dividiamo quindi il ciclo di vita del software nelle </w:t>
-      </w:r>
-      <w:proofErr w:type="gramStart"/>
-      <w:r>
-        <w:t>4</w:t>
-      </w:r>
-      <w:proofErr w:type="gramEnd"/>
-      <w:r>
-        <w:t xml:space="preserve"> fasi: (fonte</w:t>
-      </w:r>
-      <w:r>
-        <w:t xml:space="preserve"> </w:t>
+        <w:t xml:space="preserve">Dividiamo quindi il ciclo di vita del software nelle 4 fasi: (fonte </w:t>
       </w:r>
       <w:proofErr w:type="spellStart"/>
       <w:r>
@@ -323,13 +288,8 @@
       </w:r>
     </w:p>
     <w:p>
-      <w:proofErr w:type="gramStart"/>
-      <w:r>
-        <w:t>Il team</w:t>
-      </w:r>
-      <w:proofErr w:type="gramEnd"/>
-      <w:r>
-        <w:t xml:space="preserve"> di sviluppo si interfaccerà con i professori che seguono lo sviluppo dell’applicazione.</w:t>
+      <w:r>
+        <w:t>Il team di sviluppo si interfaccerà con i professori che seguono lo sviluppo dell’applicazione.</w:t>
       </w:r>
     </w:p>
     <w:p>
@@ -349,28 +309,12 @@
     </w:p>
     <w:p>
       <w:r>
-        <w:t xml:space="preserve">Tutti gli esperti </w:t>
-      </w:r>
-      <w:proofErr w:type="gramStart"/>
-      <w:r>
-        <w:t>del team</w:t>
-      </w:r>
-      <w:proofErr w:type="gramEnd"/>
-      <w:r>
-        <w:t xml:space="preserve"> devono essere versatili in quanto dovranno svolgere le diverse funzioni necessarie (progettazione, sviluppo, testing, ecc.). </w:t>
-      </w:r>
-    </w:p>
-    <w:p>
-      <w:r>
-        <w:t xml:space="preserve">La comunicazione sarà tempestiva e poco formale tra i membri </w:t>
-      </w:r>
-      <w:proofErr w:type="gramStart"/>
-      <w:r>
-        <w:t>del team</w:t>
-      </w:r>
-      <w:proofErr w:type="gramEnd"/>
-      <w:r>
-        <w:t xml:space="preserve"> e la documentazione moderatamente formale.</w:t>
+        <w:t xml:space="preserve">Tutti gli esperti del team devono essere versatili in quanto dovranno svolgere le diverse funzioni necessarie (progettazione, sviluppo, testing, ecc.). </w:t>
+      </w:r>
+    </w:p>
+    <w:p>
+      <w:r>
+        <w:t>La comunicazione sarà tempestiva e poco formale tra i membri del team e la documentazione moderatamente formale.</w:t>
       </w:r>
     </w:p>
     <w:p/>
@@ -467,21 +411,65 @@
       </w:r>
     </w:p>
     <w:p>
-      <w:pPr>
-        <w:rPr>
-          <w:b/>
-          <w:bCs/>
-        </w:rPr>
-      </w:pPr>
-      <w:r>
-        <w:rPr>
-          <w:b/>
-          <w:bCs/>
-        </w:rPr>
+      <w:r>
+        <w:t>Potenziali rischi che potremmo incontrare:</w:t>
+      </w:r>
+    </w:p>
+    <w:p>
+      <w:pPr>
+        <w:numPr>
+          <w:ilvl w:val="0"/>
+          <w:numId w:val="3"/>
+        </w:numPr>
+      </w:pPr>
+      <w:r>
+        <w:t>Mancanza di un membro del team a causa di altri impegni (come corsi universitari). Per questo motivo, adotteremo un'organizzazione del lavoro flessibile e documenteremo tutte le decisioni prese durante le riunioni.</w:t>
+      </w:r>
+    </w:p>
+    <w:p>
+      <w:pPr>
+        <w:numPr>
+          <w:ilvl w:val="0"/>
+          <w:numId w:val="3"/>
+        </w:numPr>
+      </w:pPr>
+      <w:r>
+        <w:t>Possibili difficoltà con tecnologie e framework nuovi. Per affrontarle, ci impegneremo nell'autoformazione e nella consultazione di documentazione e risorse online.</w:t>
+      </w:r>
+    </w:p>
+    <w:p>
+      <w:pPr>
+        <w:numPr>
+          <w:ilvl w:val="0"/>
+          <w:numId w:val="3"/>
+        </w:numPr>
+      </w:pPr>
+      <w:r>
+        <w:t>Il sito web potrebbe comportarsi in modo diverso su diversi browser. Una possibile soluzione è testare il codice su vari browser.</w:t>
+      </w:r>
+    </w:p>
+    <w:p>
+      <w:pPr>
+        <w:rPr>
+          <w:b/>
+          <w:bCs/>
+        </w:rPr>
+      </w:pPr>
+      <w:r>
+        <w:rPr>
+          <w:b/>
+          <w:bCs/>
+        </w:rPr>
+        <w:lastRenderedPageBreak/>
         <w:t>7. Personale</w:t>
       </w:r>
     </w:p>
     <w:p>
+      <w:r>
+        <w:t>Nel nostro team non esiste una gerarchia specifica, quindi tutti e tre gli sviluppatori copriranno tutti i ruoli durante le varie fasi del progetto.</w:t>
+      </w:r>
+    </w:p>
+    <w:p>
       <w:pPr>
         <w:rPr>
           <w:b/>
@@ -501,6 +489,15 @@
         <w:rPr>
           <w:b/>
           <w:bCs/>
+          <w:u w:val="single"/>
+        </w:rPr>
+      </w:pPr>
+    </w:p>
+    <w:p>
+      <w:pPr>
+        <w:rPr>
+          <w:b/>
+          <w:bCs/>
         </w:rPr>
       </w:pPr>
       <w:r>
@@ -600,7 +597,6 @@
           <w:b/>
           <w:bCs/>
         </w:rPr>
-        <w:lastRenderedPageBreak/>
         <w:t>14. Consegna</w:t>
       </w:r>
     </w:p>
@@ -615,8 +611,270 @@
 </file>
 
 <file path=word/numbering.xml><?xml version="1.0" encoding="utf-8"?>
-<w:numbering xmlns:wpc="http://schemas.microsoft.com/office/word/2010/wordprocessingCanvas" xmlns:cx="http://schemas.microsoft.com/office/drawing/2014/chartex" xmlns:cx1="http://schemas.microsoft.com/office/drawing/2015/9/8/chartex" xmlns:cx2="http://schemas.microsoft.com/office/drawing/2015/10/21/chartex" xmlns:cx3="http://schemas.microsoft.com/office/drawing/2016/5/9/chartex" xmlns:cx4="http://schemas.microsoft.com/office/drawing/2016/5/10/chartex" xmlns:cx5="http://schemas.microsoft.com/office/drawing/2016/5/11/chartex" xmlns:cx6="http://schemas.microsoft.com/office/drawing/2016/5/12/chartex" xmlns:cx7="http://schemas.microsoft.com/office/drawing/2016/5/13/chartex" xmlns:cx8="http://schemas.microsoft.com/office/drawing/2016/5/14/chartex" xmlns:mc="http://schemas.openxmlformats.org/markup-compatibility/2006" xmlns:aink="http://schemas.microsoft.com/office/drawing/2016/ink" xmlns:am3d="http://schemas.microsoft.com/office/drawing/2017/model3d" xmlns:o="urn:schemas-microsoft-com:office:office" xmlns:oel="http://schemas.microsoft.com/office/2019/extlst" xmlns:r="http://schemas.openxmlformats.org/officeDocument/2006/relationships" xmlns:m="http://schemas.openxmlformats.org/officeDocument/2006/math" xmlns:v="urn:schemas-microsoft-com:vml" xmlns:wp14="http://schemas.microsoft.com/office/word/2010/wordprocessingDrawing" xmlns:wp="http://schemas.openxmlformats.org/drawingml/2006/wordprocessingDrawing" xmlns:w10="urn:schemas-microsoft-com:office:word" xmlns:w="http://schemas.openxmlformats.org/wordprocessingml/2006/main" xmlns:w14="http://schemas.microsoft.com/office/word/2010/wordml" xmlns:w15="http://schemas.microsoft.com/office/word/2012/wordml" xmlns:w16cex="http://schemas.microsoft.com/office/word/2018/wordml/cex" xmlns:w16cid="http://schemas.microsoft.com/office/word/2016/wordml/cid" xmlns:w16="http://schemas.microsoft.com/office/word/2018/wordml" xmlns:w16du="http://schemas.microsoft.com/office/word/2023/wordml/word16du" xmlns:w16sdtdh="http://schemas.microsoft.com/office/word/2020/wordml/sdtdatahash" xmlns:w16se="http://schemas.microsoft.com/office/word/2015/wordml/symex" xmlns:wpg="http://schemas.microsoft.com/office/word/2010/wordprocessingGroup" xmlns:wpi="http://schemas.microsoft.com/office/word/2010/wordprocessingInk" xmlns:wne="http://schemas.microsoft.com/office/word/2006/wordml" xmlns:wps="http://schemas.microsoft.com/office/word/2010/wordprocessingShape" mc:Ignorable="w14 w15 w16se w16cid w16 w16cex w16sdtdh wp14">
+<w:numbering xmlns:wpc="http://schemas.microsoft.com/office/word/2010/wordprocessingCanvas" xmlns:cx="http://schemas.microsoft.com/office/drawing/2014/chartex" xmlns:cx1="http://schemas.microsoft.com/office/drawing/2015/9/8/chartex" xmlns:cx2="http://schemas.microsoft.com/office/drawing/2015/10/21/chartex" xmlns:cx3="http://schemas.microsoft.com/office/drawing/2016/5/9/chartex" xmlns:cx4="http://schemas.microsoft.com/office/drawing/2016/5/10/chartex" xmlns:cx5="http://schemas.microsoft.com/office/drawing/2016/5/11/chartex" xmlns:cx6="http://schemas.microsoft.com/office/drawing/2016/5/12/chartex" xmlns:cx7="http://schemas.microsoft.com/office/drawing/2016/5/13/chartex" xmlns:cx8="http://schemas.microsoft.com/office/drawing/2016/5/14/chartex" xmlns:mc="http://schemas.openxmlformats.org/markup-compatibility/2006" xmlns:aink="http://schemas.microsoft.com/office/drawing/2016/ink" xmlns:am3d="http://schemas.microsoft.com/office/drawing/2017/model3d" xmlns:o="urn:schemas-microsoft-com:office:office" xmlns:oel="http://schemas.microsoft.com/office/2019/extlst" xmlns:r="http://schemas.openxmlformats.org/officeDocument/2006/relationships" xmlns:m="http://schemas.openxmlformats.org/officeDocument/2006/math" xmlns:v="urn:schemas-microsoft-com:vml" xmlns:wp14="http://schemas.microsoft.com/office/word/2010/wordprocessingDrawing" xmlns:wp="http://schemas.openxmlformats.org/drawingml/2006/wordprocessingDrawing" xmlns:w10="urn:schemas-microsoft-com:office:word" xmlns:w="http://schemas.openxmlformats.org/wordprocessingml/2006/main" xmlns:w14="http://schemas.microsoft.com/office/word/2010/wordml" xmlns:w15="http://schemas.microsoft.com/office/word/2012/wordml" xmlns:w16cex="http://schemas.microsoft.com/office/word/2018/wordml/cex" xmlns:w16cid="http://schemas.microsoft.com/office/word/2016/wordml/cid" xmlns:w16="http://schemas.microsoft.com/office/word/2018/wordml" xmlns:w16du="http://schemas.microsoft.com/office/word/2023/wordml/word16du" xmlns:w16sdtdh="http://schemas.microsoft.com/office/word/2020/wordml/sdtdatahash" xmlns:w16se="http://schemas.microsoft.com/office/word/2015/wordml/symex" xmlns:wpg="http://schemas.microsoft.com/office/word/2010/wordprocessingGroup" xmlns:wpi="http://schemas.microsoft.com/office/word/2010/wordprocessingInk" xmlns:wne="http://schemas.microsoft.com/office/word/2006/wordml" xmlns:wps="http://schemas.microsoft.com/office/word/2010/wordprocessingShape" mc:Ignorable="w14 w15 w16se w16cid w16 w16cex w16sdtdh w16du wp14">
   <w:abstractNum w:abstractNumId="0" w15:restartNumberingAfterBreak="0">
+    <w:nsid w:val="05747296"/>
+    <w:multiLevelType w:val="hybridMultilevel"/>
+    <w:tmpl w:val="56D82BF8"/>
+    <w:lvl w:ilvl="0" w:tplc="04100001">
+      <w:start w:val="1"/>
+      <w:numFmt w:val="bullet"/>
+      <w:lvlText w:val=""/>
+      <w:lvlJc w:val="left"/>
+      <w:pPr>
+        <w:ind w:left="720" w:hanging="360"/>
+      </w:pPr>
+      <w:rPr>
+        <w:rFonts w:ascii="Symbol" w:hAnsi="Symbol" w:hint="default"/>
+      </w:rPr>
+    </w:lvl>
+    <w:lvl w:ilvl="1" w:tplc="04100003" w:tentative="1">
+      <w:start w:val="1"/>
+      <w:numFmt w:val="bullet"/>
+      <w:lvlText w:val="o"/>
+      <w:lvlJc w:val="left"/>
+      <w:pPr>
+        <w:ind w:left="1440" w:hanging="360"/>
+      </w:pPr>
+      <w:rPr>
+        <w:rFonts w:ascii="Courier New" w:hAnsi="Courier New" w:cs="Courier New" w:hint="default"/>
+      </w:rPr>
+    </w:lvl>
+    <w:lvl w:ilvl="2" w:tplc="04100005" w:tentative="1">
+      <w:start w:val="1"/>
+      <w:numFmt w:val="bullet"/>
+      <w:lvlText w:val=""/>
+      <w:lvlJc w:val="left"/>
+      <w:pPr>
+        <w:ind w:left="2160" w:hanging="360"/>
+      </w:pPr>
+      <w:rPr>
+        <w:rFonts w:ascii="Wingdings" w:hAnsi="Wingdings" w:hint="default"/>
+      </w:rPr>
+    </w:lvl>
+    <w:lvl w:ilvl="3" w:tplc="04100001" w:tentative="1">
+      <w:start w:val="1"/>
+      <w:numFmt w:val="bullet"/>
+      <w:lvlText w:val=""/>
+      <w:lvlJc w:val="left"/>
+      <w:pPr>
+        <w:ind w:left="2880" w:hanging="360"/>
+      </w:pPr>
+      <w:rPr>
+        <w:rFonts w:ascii="Symbol" w:hAnsi="Symbol" w:hint="default"/>
+      </w:rPr>
+    </w:lvl>
+    <w:lvl w:ilvl="4" w:tplc="04100003" w:tentative="1">
+      <w:start w:val="1"/>
+      <w:numFmt w:val="bullet"/>
+      <w:lvlText w:val="o"/>
+      <w:lvlJc w:val="left"/>
+      <w:pPr>
+        <w:ind w:left="3600" w:hanging="360"/>
+      </w:pPr>
+      <w:rPr>
+        <w:rFonts w:ascii="Courier New" w:hAnsi="Courier New" w:cs="Courier New" w:hint="default"/>
+      </w:rPr>
+    </w:lvl>
+    <w:lvl w:ilvl="5" w:tplc="04100005" w:tentative="1">
+      <w:start w:val="1"/>
+      <w:numFmt w:val="bullet"/>
+      <w:lvlText w:val=""/>
+      <w:lvlJc w:val="left"/>
+      <w:pPr>
+        <w:ind w:left="4320" w:hanging="360"/>
+      </w:pPr>
+      <w:rPr>
+        <w:rFonts w:ascii="Wingdings" w:hAnsi="Wingdings" w:hint="default"/>
+      </w:rPr>
+    </w:lvl>
+    <w:lvl w:ilvl="6" w:tplc="04100001" w:tentative="1">
+      <w:start w:val="1"/>
+      <w:numFmt w:val="bullet"/>
+      <w:lvlText w:val=""/>
+      <w:lvlJc w:val="left"/>
+      <w:pPr>
+        <w:ind w:left="5040" w:hanging="360"/>
+      </w:pPr>
+      <w:rPr>
+        <w:rFonts w:ascii="Symbol" w:hAnsi="Symbol" w:hint="default"/>
+      </w:rPr>
+    </w:lvl>
+    <w:lvl w:ilvl="7" w:tplc="04100003" w:tentative="1">
+      <w:start w:val="1"/>
+      <w:numFmt w:val="bullet"/>
+      <w:lvlText w:val="o"/>
+      <w:lvlJc w:val="left"/>
+      <w:pPr>
+        <w:ind w:left="5760" w:hanging="360"/>
+      </w:pPr>
+      <w:rPr>
+        <w:rFonts w:ascii="Courier New" w:hAnsi="Courier New" w:cs="Courier New" w:hint="default"/>
+      </w:rPr>
+    </w:lvl>
+    <w:lvl w:ilvl="8" w:tplc="04100005" w:tentative="1">
+      <w:start w:val="1"/>
+      <w:numFmt w:val="bullet"/>
+      <w:lvlText w:val=""/>
+      <w:lvlJc w:val="left"/>
+      <w:pPr>
+        <w:ind w:left="6480" w:hanging="360"/>
+      </w:pPr>
+      <w:rPr>
+        <w:rFonts w:ascii="Wingdings" w:hAnsi="Wingdings" w:hint="default"/>
+      </w:rPr>
+    </w:lvl>
+  </w:abstractNum>
+  <w:abstractNum w:abstractNumId="1" w15:restartNumberingAfterBreak="0">
+    <w:nsid w:val="1B001324"/>
+    <w:multiLevelType w:val="multilevel"/>
+    <w:tmpl w:val="07161D90"/>
+    <w:lvl w:ilvl="0">
+      <w:start w:val="1"/>
+      <w:numFmt w:val="bullet"/>
+      <w:lvlText w:val=""/>
+      <w:lvlJc w:val="left"/>
+      <w:pPr>
+        <w:tabs>
+          <w:tab w:val="num" w:pos="720"/>
+        </w:tabs>
+        <w:ind w:left="720" w:hanging="360"/>
+      </w:pPr>
+      <w:rPr>
+        <w:rFonts w:ascii="Symbol" w:hAnsi="Symbol" w:hint="default"/>
+        <w:sz w:val="20"/>
+      </w:rPr>
+    </w:lvl>
+    <w:lvl w:ilvl="1" w:tentative="1">
+      <w:start w:val="1"/>
+      <w:numFmt w:val="bullet"/>
+      <w:lvlText w:val="o"/>
+      <w:lvlJc w:val="left"/>
+      <w:pPr>
+        <w:tabs>
+          <w:tab w:val="num" w:pos="1440"/>
+        </w:tabs>
+        <w:ind w:left="1440" w:hanging="360"/>
+      </w:pPr>
+      <w:rPr>
+        <w:rFonts w:ascii="Courier New" w:hAnsi="Courier New" w:hint="default"/>
+        <w:sz w:val="20"/>
+      </w:rPr>
+    </w:lvl>
+    <w:lvl w:ilvl="2" w:tentative="1">
+      <w:start w:val="1"/>
+      <w:numFmt w:val="bullet"/>
+      <w:lvlText w:val=""/>
+      <w:lvlJc w:val="left"/>
+      <w:pPr>
+        <w:tabs>
+          <w:tab w:val="num" w:pos="2160"/>
+        </w:tabs>
+        <w:ind w:left="2160" w:hanging="360"/>
+      </w:pPr>
+      <w:rPr>
+        <w:rFonts w:ascii="Wingdings" w:hAnsi="Wingdings" w:hint="default"/>
+        <w:sz w:val="20"/>
+      </w:rPr>
+    </w:lvl>
+    <w:lvl w:ilvl="3" w:tentative="1">
+      <w:start w:val="1"/>
+      <w:numFmt w:val="bullet"/>
+      <w:lvlText w:val=""/>
+      <w:lvlJc w:val="left"/>
+      <w:pPr>
+        <w:tabs>
+          <w:tab w:val="num" w:pos="2880"/>
+        </w:tabs>
+        <w:ind w:left="2880" w:hanging="360"/>
+      </w:pPr>
+      <w:rPr>
+        <w:rFonts w:ascii="Wingdings" w:hAnsi="Wingdings" w:hint="default"/>
+        <w:sz w:val="20"/>
+      </w:rPr>
+    </w:lvl>
+    <w:lvl w:ilvl="4" w:tentative="1">
+      <w:start w:val="1"/>
+      <w:numFmt w:val="bullet"/>
+      <w:lvlText w:val=""/>
+      <w:lvlJc w:val="left"/>
+      <w:pPr>
+        <w:tabs>
+          <w:tab w:val="num" w:pos="3600"/>
+        </w:tabs>
+        <w:ind w:left="3600" w:hanging="360"/>
+      </w:pPr>
+      <w:rPr>
+        <w:rFonts w:ascii="Wingdings" w:hAnsi="Wingdings" w:hint="default"/>
+        <w:sz w:val="20"/>
+      </w:rPr>
+    </w:lvl>
+    <w:lvl w:ilvl="5" w:tentative="1">
+      <w:start w:val="1"/>
+      <w:numFmt w:val="bullet"/>
+      <w:lvlText w:val=""/>
+      <w:lvlJc w:val="left"/>
+      <w:pPr>
+        <w:tabs>
+          <w:tab w:val="num" w:pos="4320"/>
+        </w:tabs>
+        <w:ind w:left="4320" w:hanging="360"/>
+      </w:pPr>
+      <w:rPr>
+        <w:rFonts w:ascii="Wingdings" w:hAnsi="Wingdings" w:hint="default"/>
+        <w:sz w:val="20"/>
+      </w:rPr>
+    </w:lvl>
+    <w:lvl w:ilvl="6" w:tentative="1">
+      <w:start w:val="1"/>
+      <w:numFmt w:val="bullet"/>
+      <w:lvlText w:val=""/>
+      <w:lvlJc w:val="left"/>
+      <w:pPr>
+        <w:tabs>
+          <w:tab w:val="num" w:pos="5040"/>
+        </w:tabs>
+        <w:ind w:left="5040" w:hanging="360"/>
+      </w:pPr>
+      <w:rPr>
+        <w:rFonts w:ascii="Wingdings" w:hAnsi="Wingdings" w:hint="default"/>
+        <w:sz w:val="20"/>
+      </w:rPr>
+    </w:lvl>
+    <w:lvl w:ilvl="7" w:tentative="1">
+      <w:start w:val="1"/>
+      <w:numFmt w:val="bullet"/>
+      <w:lvlText w:val=""/>
+      <w:lvlJc w:val="left"/>
+      <w:pPr>
+        <w:tabs>
+          <w:tab w:val="num" w:pos="5760"/>
+        </w:tabs>
+        <w:ind w:left="5760" w:hanging="360"/>
+      </w:pPr>
+      <w:rPr>
+        <w:rFonts w:ascii="Wingdings" w:hAnsi="Wingdings" w:hint="default"/>
+        <w:sz w:val="20"/>
+      </w:rPr>
+    </w:lvl>
+    <w:lvl w:ilvl="8" w:tentative="1">
+      <w:start w:val="1"/>
+      <w:numFmt w:val="bullet"/>
+      <w:lvlText w:val=""/>
+      <w:lvlJc w:val="left"/>
+      <w:pPr>
+        <w:tabs>
+          <w:tab w:val="num" w:pos="6480"/>
+        </w:tabs>
+        <w:ind w:left="6480" w:hanging="360"/>
+      </w:pPr>
+      <w:rPr>
+        <w:rFonts w:ascii="Wingdings" w:hAnsi="Wingdings" w:hint="default"/>
+        <w:sz w:val="20"/>
+      </w:rPr>
+    </w:lvl>
+  </w:abstractNum>
+  <w:abstractNum w:abstractNumId="2" w15:restartNumberingAfterBreak="0">
     <w:nsid w:val="3B432BF2"/>
     <w:multiLevelType w:val="hybridMultilevel"/>
     <w:tmpl w:val="5AD07B5A"/>
@@ -703,13 +961,19 @@
     </w:lvl>
   </w:abstractNum>
   <w:num w:numId="1" w16cid:durableId="1956405525">
+    <w:abstractNumId w:val="2"/>
+  </w:num>
+  <w:num w:numId="2" w16cid:durableId="2125608699">
     <w:abstractNumId w:val="0"/>
+  </w:num>
+  <w:num w:numId="3" w16cid:durableId="1409182895">
+    <w:abstractNumId w:val="1"/>
   </w:num>
 </w:numbering>
 </file>
 
 <file path=word/styles.xml><?xml version="1.0" encoding="utf-8"?>
-<w:styles xmlns:mc="http://schemas.openxmlformats.org/markup-compatibility/2006" xmlns:r="http://schemas.openxmlformats.org/officeDocument/2006/relationships" xmlns:w="http://schemas.openxmlformats.org/wordprocessingml/2006/main" xmlns:w14="http://schemas.microsoft.com/office/word/2010/wordml" xmlns:w15="http://schemas.microsoft.com/office/word/2012/wordml" xmlns:w16cex="http://schemas.microsoft.com/office/word/2018/wordml/cex" xmlns:w16cid="http://schemas.microsoft.com/office/word/2016/wordml/cid" xmlns:w16="http://schemas.microsoft.com/office/word/2018/wordml" xmlns:w16sdtdh="http://schemas.microsoft.com/office/word/2020/wordml/sdtdatahash" xmlns:w16se="http://schemas.microsoft.com/office/word/2015/wordml/symex" mc:Ignorable="w14 w15 w16se w16cid w16 w16cex w16sdtdh">
+<w:styles xmlns:mc="http://schemas.openxmlformats.org/markup-compatibility/2006" xmlns:r="http://schemas.openxmlformats.org/officeDocument/2006/relationships" xmlns:w="http://schemas.openxmlformats.org/wordprocessingml/2006/main" xmlns:w14="http://schemas.microsoft.com/office/word/2010/wordml" xmlns:w15="http://schemas.microsoft.com/office/word/2012/wordml" xmlns:w16cex="http://schemas.microsoft.com/office/word/2018/wordml/cex" xmlns:w16cid="http://schemas.microsoft.com/office/word/2016/wordml/cid" xmlns:w16="http://schemas.microsoft.com/office/word/2018/wordml" xmlns:w16du="http://schemas.microsoft.com/office/word/2023/wordml/word16du" xmlns:w16sdtdh="http://schemas.microsoft.com/office/word/2020/wordml/sdtdatahash" xmlns:w16se="http://schemas.microsoft.com/office/word/2015/wordml/symex" mc:Ignorable="w14 w15 w16se w16cid w16 w16cex w16sdtdh w16du">
   <w:docDefaults>
     <w:rPrDefault>
       <w:rPr>
@@ -1112,7 +1376,6 @@
   <w:style w:type="character" w:default="1" w:styleId="Carpredefinitoparagrafo">
     <w:name w:val="Default Paragraph Font"/>
     <w:uiPriority w:val="1"/>
-    <w:semiHidden/>
     <w:unhideWhenUsed/>
   </w:style>
   <w:style w:type="table" w:default="1" w:styleId="Tabellanormale">

</xml_diff>

<commit_message>
Creazione progetto Maven, scelta SQLite
Creazione progetto Maven org.quickbyte e scelta di SQLite come embedded database, implementazione della dipendenza in pom.xml
</commit_message>
<xml_diff>
--- a/docs/SoftwareEngineeringManagement.docx
+++ b/docs/SoftwareEngineeringManagement.docx
@@ -326,7 +326,10 @@
         <w:ind w:left="720"/>
       </w:pPr>
       <w:r>
-        <w:t>essendo in tre sviluppatori i ruoli saranno di tipologia Agile: non esiste una gerarchia specifica, ergo è necessaria un’adeguata autodisciplina ed un’ottima capacità di adattamento.</w:t>
+        <w:t>E</w:t>
+      </w:r>
+      <w:r>
+        <w:t>ssendo in tre sviluppatori i ruoli saranno di tipologia Agile: non esiste una gerarchia specifica, ergo è necessaria un’adeguata autodisciplina ed un’ottima capacità di adattamento.</w:t>
       </w:r>
     </w:p>
     <w:p>
@@ -715,6 +718,24 @@
       </w:r>
     </w:p>
     <w:p>
+      <w:pPr>
+        <w:ind w:left="2160"/>
+      </w:pPr>
+    </w:p>
+    <w:p>
+      <w:pPr>
+        <w:ind w:left="720"/>
+      </w:pPr>
+      <w:r>
+        <w:t>Utilizzo di un SQLite come embedded database che non necessita di un server separato, i dati verranno salvati localmente in un file .db.</w:t>
+      </w:r>
+    </w:p>
+    <w:p>
+      <w:pPr>
+        <w:ind w:left="720"/>
+      </w:pPr>
+    </w:p>
+    <w:p>
       <w:r>
         <w:rPr>
           <w:b/>
@@ -907,17 +928,51 @@
         </w:rPr>
         <w:t>Costruzione del database embedded</w:t>
       </w:r>
-      <w:r>
-        <w:rPr>
-          <w:b/>
-        </w:rPr>
-        <w:br/>
-      </w:r>
-      <w:r>
-        <w:rPr>
-          <w:b/>
-        </w:rPr>
-        <w:tab/>
+    </w:p>
+    <w:p>
+      <w:pPr>
+        <w:ind w:left="1440"/>
+        <w:rPr>
+          <w:b/>
+        </w:rPr>
+      </w:pPr>
+      <w:r>
+        <w:rPr>
+          <w:bCs/>
+        </w:rPr>
+        <w:t>Implementazione di SQLite come dipendenz</w:t>
+      </w:r>
+      <w:r>
+        <w:rPr>
+          <w:bCs/>
+        </w:rPr>
+        <w:t xml:space="preserve">a in pom.xml, i dati verranno salvati tramiten driver JDBC (Java DataBase Connectivity) sul file locale </w:t>
+      </w:r>
+      <w:r>
+        <w:rPr>
+          <w:bCs/>
+          <w:color w:val="FF0000"/>
+        </w:rPr>
+        <w:t>NOMEDATABASE</w:t>
+      </w:r>
+      <w:r>
+        <w:rPr>
+          <w:bCs/>
+        </w:rPr>
+        <w:t>.db</w:t>
+      </w:r>
+    </w:p>
+    <w:p>
+      <w:pPr>
+        <w:ind w:left="720"/>
+        <w:rPr>
+          <w:b/>
+        </w:rPr>
+      </w:pPr>
+      <w:r>
+        <w:rPr>
+          <w:b/>
+        </w:rPr>
         <w:t>Programmazione Backend</w:t>
       </w:r>
     </w:p>
@@ -980,6 +1035,7 @@
         <w:ind w:left="720" w:firstLine="720"/>
       </w:pPr>
       <w:r>
+        <w:lastRenderedPageBreak/>
         <w:t>Test unitari: Verifica delle singole componenti (funzioni, moduli, ecc.).</w:t>
       </w:r>
     </w:p>
@@ -1013,7 +1069,6 @@
         <w:rPr>
           <w:b/>
         </w:rPr>
-        <w:lastRenderedPageBreak/>
         <w:t>11. Risorse</w:t>
       </w:r>
     </w:p>
@@ -1108,6 +1163,17 @@
       </w:pPr>
       <w:r>
         <w:t>Discord, Google Meet, applicazioni di messaggistica per la comunicazione in tempo reale</w:t>
+      </w:r>
+    </w:p>
+    <w:p>
+      <w:pPr>
+        <w:numPr>
+          <w:ilvl w:val="0"/>
+          <w:numId w:val="7"/>
+        </w:numPr>
+      </w:pPr>
+      <w:r>
+        <w:t>SQLite embedded</w:t>
       </w:r>
     </w:p>
     <w:p>
@@ -1276,6 +1342,7 @@
         <w:rPr>
           <w:b/>
         </w:rPr>
+        <w:lastRenderedPageBreak/>
         <w:t xml:space="preserve">Versionamento e controllo della configurazione: </w:t>
       </w:r>
       <w:r>
@@ -1417,8 +1484,14 @@
           <w:ilvl w:val="0"/>
           <w:numId w:val="6"/>
         </w:numPr>
-      </w:pPr>
-      <w:r>
+        <w:rPr>
+          <w:lang w:val="en-US"/>
+        </w:rPr>
+      </w:pPr>
+      <w:r>
+        <w:rPr>
+          <w:lang w:val="en-US"/>
+        </w:rPr>
         <w:t>People Management and Team Organization,</w:t>
       </w:r>
     </w:p>
@@ -2721,14 +2794,14 @@
     <w:lsdException w:name="Unresolved Mention" w:semiHidden="1" w:unhideWhenUsed="1"/>
     <w:lsdException w:name="Smart Link" w:semiHidden="1" w:unhideWhenUsed="1"/>
   </w:latentStyles>
-  <w:style w:type="paragraph" w:default="1" w:styleId="Normale">
+  <w:style w:type="paragraph" w:default="1" w:styleId="Normal">
     <w:name w:val="Normal"/>
     <w:qFormat/>
   </w:style>
-  <w:style w:type="paragraph" w:styleId="Titolo1">
+  <w:style w:type="paragraph" w:styleId="Heading1">
     <w:name w:val="heading 1"/>
-    <w:basedOn w:val="Normale"/>
-    <w:next w:val="Normale"/>
+    <w:basedOn w:val="Normal"/>
+    <w:next w:val="Normal"/>
     <w:uiPriority w:val="9"/>
     <w:qFormat/>
     <w:pPr>
@@ -2742,10 +2815,10 @@
       <w:szCs w:val="40"/>
     </w:rPr>
   </w:style>
-  <w:style w:type="paragraph" w:styleId="Titolo2">
+  <w:style w:type="paragraph" w:styleId="Heading2">
     <w:name w:val="heading 2"/>
-    <w:basedOn w:val="Normale"/>
-    <w:next w:val="Normale"/>
+    <w:basedOn w:val="Normal"/>
+    <w:next w:val="Normal"/>
     <w:uiPriority w:val="9"/>
     <w:semiHidden/>
     <w:unhideWhenUsed/>
@@ -2761,10 +2834,10 @@
       <w:szCs w:val="32"/>
     </w:rPr>
   </w:style>
-  <w:style w:type="paragraph" w:styleId="Titolo3">
+  <w:style w:type="paragraph" w:styleId="Heading3">
     <w:name w:val="heading 3"/>
-    <w:basedOn w:val="Normale"/>
-    <w:next w:val="Normale"/>
+    <w:basedOn w:val="Normal"/>
+    <w:next w:val="Normal"/>
     <w:uiPriority w:val="9"/>
     <w:semiHidden/>
     <w:unhideWhenUsed/>
@@ -2781,10 +2854,10 @@
       <w:szCs w:val="28"/>
     </w:rPr>
   </w:style>
-  <w:style w:type="paragraph" w:styleId="Titolo4">
+  <w:style w:type="paragraph" w:styleId="Heading4">
     <w:name w:val="heading 4"/>
-    <w:basedOn w:val="Normale"/>
-    <w:next w:val="Normale"/>
+    <w:basedOn w:val="Normal"/>
+    <w:next w:val="Normal"/>
     <w:uiPriority w:val="9"/>
     <w:semiHidden/>
     <w:unhideWhenUsed/>
@@ -2801,10 +2874,10 @@
       <w:szCs w:val="24"/>
     </w:rPr>
   </w:style>
-  <w:style w:type="paragraph" w:styleId="Titolo5">
+  <w:style w:type="paragraph" w:styleId="Heading5">
     <w:name w:val="heading 5"/>
-    <w:basedOn w:val="Normale"/>
-    <w:next w:val="Normale"/>
+    <w:basedOn w:val="Normal"/>
+    <w:next w:val="Normal"/>
     <w:uiPriority w:val="9"/>
     <w:semiHidden/>
     <w:unhideWhenUsed/>
@@ -2819,10 +2892,10 @@
       <w:color w:val="666666"/>
     </w:rPr>
   </w:style>
-  <w:style w:type="paragraph" w:styleId="Titolo6">
+  <w:style w:type="paragraph" w:styleId="Heading6">
     <w:name w:val="heading 6"/>
-    <w:basedOn w:val="Normale"/>
-    <w:next w:val="Normale"/>
+    <w:basedOn w:val="Normal"/>
+    <w:next w:val="Normal"/>
     <w:uiPriority w:val="9"/>
     <w:semiHidden/>
     <w:unhideWhenUsed/>
@@ -2838,13 +2911,13 @@
       <w:color w:val="666666"/>
     </w:rPr>
   </w:style>
-  <w:style w:type="character" w:default="1" w:styleId="Carpredefinitoparagrafo">
+  <w:style w:type="character" w:default="1" w:styleId="DefaultParagraphFont">
     <w:name w:val="Default Paragraph Font"/>
     <w:uiPriority w:val="1"/>
     <w:semiHidden/>
     <w:unhideWhenUsed/>
   </w:style>
-  <w:style w:type="table" w:default="1" w:styleId="Tabellanormale">
+  <w:style w:type="table" w:default="1" w:styleId="TableNormal">
     <w:name w:val="Normal Table"/>
     <w:uiPriority w:val="99"/>
     <w:semiHidden/>
@@ -2859,14 +2932,14 @@
       </w:tblCellMar>
     </w:tblPr>
   </w:style>
-  <w:style w:type="numbering" w:default="1" w:styleId="Nessunelenco">
+  <w:style w:type="numbering" w:default="1" w:styleId="NoList">
     <w:name w:val="No List"/>
     <w:uiPriority w:val="99"/>
     <w:semiHidden/>
     <w:unhideWhenUsed/>
   </w:style>
-  <w:style w:type="table" w:customStyle="1" w:styleId="TableNormal">
-    <w:name w:val="Table Normal"/>
+  <w:style w:type="table" w:customStyle="1" w:styleId="TableNormal1">
+    <w:name w:val="Table Normal1"/>
     <w:tblPr>
       <w:tblCellMar>
         <w:top w:w="0" w:type="dxa"/>
@@ -2876,10 +2949,10 @@
       </w:tblCellMar>
     </w:tblPr>
   </w:style>
-  <w:style w:type="paragraph" w:styleId="Titolo">
+  <w:style w:type="paragraph" w:styleId="Title">
     <w:name w:val="Title"/>
-    <w:basedOn w:val="Normale"/>
-    <w:next w:val="Normale"/>
+    <w:basedOn w:val="Normal"/>
+    <w:next w:val="Normal"/>
     <w:uiPriority w:val="10"/>
     <w:qFormat/>
     <w:pPr>
@@ -2892,10 +2965,10 @@
       <w:szCs w:val="52"/>
     </w:rPr>
   </w:style>
-  <w:style w:type="paragraph" w:styleId="Sottotitolo">
+  <w:style w:type="paragraph" w:styleId="Subtitle">
     <w:name w:val="Subtitle"/>
-    <w:basedOn w:val="Normale"/>
-    <w:next w:val="Normale"/>
+    <w:basedOn w:val="Normal"/>
+    <w:next w:val="Normal"/>
     <w:uiPriority w:val="11"/>
     <w:qFormat/>
     <w:pPr>

</xml_diff>